<commit_message>
Slight correction to report. Note two small corrections have been made to the report after sending in the hard copies and the results were found from the slower debugging mode.
</commit_message>
<xml_diff>
--- a/Documents/Research Report.docx
+++ b/Documents/Research Report.docx
@@ -6581,7 +6581,23 @@
                 <w:sz w:val="20"/>
                 <w:szCs w:val="20"/>
               </w:rPr>
-              <w:t>0.00416</w:t>
+              <w:t>0.00</w:t>
+            </w:r>
+            <w:r>
+              <w:rPr>
+                <w:color w:val="000000"/>
+                <w:sz w:val="20"/>
+                <w:szCs w:val="20"/>
+              </w:rPr>
+              <w:t>0</w:t>
+            </w:r>
+            <w:r>
+              <w:rPr>
+                <w:color w:val="000000"/>
+                <w:sz w:val="20"/>
+                <w:szCs w:val="20"/>
+              </w:rPr>
+              <w:t>416</w:t>
             </w:r>
           </w:p>
         </w:tc>
@@ -21269,7 +21285,7 @@
         <w:noProof/>
         <w:color w:val="000000"/>
       </w:rPr>
-      <w:t>4</w:t>
+      <w:t>13</w:t>
     </w:r>
     <w:r>
       <w:rPr>
@@ -24747,10 +24763,10 @@
                   <c:v>758.57899999999995</c:v>
                 </c:pt>
                 <c:pt idx="4">
-                  <c:v>600.46499999999969</c:v>
+                  <c:v>600.46499999999946</c:v>
                 </c:pt>
                 <c:pt idx="5">
-                  <c:v>450.4649999999998</c:v>
+                  <c:v>450.46499999999969</c:v>
                 </c:pt>
               </c:numCache>
             </c:numRef>
@@ -24845,10 +24861,10 @@
                   <c:v>758.57899999999995</c:v>
                 </c:pt>
                 <c:pt idx="4">
-                  <c:v>600.46499999999969</c:v>
+                  <c:v>600.46499999999946</c:v>
                 </c:pt>
                 <c:pt idx="5">
-                  <c:v>450.4649999999998</c:v>
+                  <c:v>450.46499999999969</c:v>
                 </c:pt>
               </c:numCache>
             </c:numRef>
@@ -24860,11 +24876,11 @@
           </c:extLst>
         </c:ser>
         <c:marker val="1"/>
-        <c:axId val="100813440"/>
-        <c:axId val="100836480"/>
+        <c:axId val="102751232"/>
+        <c:axId val="115365760"/>
       </c:lineChart>
       <c:catAx>
-        <c:axId val="100813440"/>
+        <c:axId val="102751232"/>
         <c:scaling>
           <c:orientation val="minMax"/>
         </c:scaling>
@@ -24939,14 +24955,14 @@
             <a:endParaRPr lang="en-US"/>
           </a:p>
         </c:txPr>
-        <c:crossAx val="100836480"/>
+        <c:crossAx val="115365760"/>
         <c:crosses val="autoZero"/>
         <c:auto val="1"/>
         <c:lblAlgn val="ctr"/>
         <c:lblOffset val="100"/>
       </c:catAx>
       <c:valAx>
-        <c:axId val="100836480"/>
+        <c:axId val="115365760"/>
         <c:scaling>
           <c:orientation val="minMax"/>
         </c:scaling>
@@ -25034,7 +25050,7 @@
             <a:endParaRPr lang="en-US"/>
           </a:p>
         </c:txPr>
-        <c:crossAx val="100813440"/>
+        <c:crossAx val="102751232"/>
         <c:crosses val="autoZero"/>
         <c:crossBetween val="between"/>
       </c:valAx>
@@ -25271,7 +25287,7 @@
                   <c:v>758.57899999999995</c:v>
                 </c:pt>
                 <c:pt idx="4">
-                  <c:v>546.44699999999966</c:v>
+                  <c:v>546.44699999999932</c:v>
                 </c:pt>
                 <c:pt idx="5">
                   <c:v>396.447</c:v>
@@ -25286,10 +25302,10 @@
                   <c:v>1146.45</c:v>
                 </c:pt>
                 <c:pt idx="9">
-                  <c:v>922.83999999999969</c:v>
+                  <c:v>922.83999999999946</c:v>
                 </c:pt>
                 <c:pt idx="10">
-                  <c:v>699.23299999999961</c:v>
+                  <c:v>699.23299999999949</c:v>
                 </c:pt>
                 <c:pt idx="11">
                   <c:v>1549.23</c:v>
@@ -25441,11 +25457,11 @@
           </c:extLst>
         </c:ser>
         <c:marker val="1"/>
-        <c:axId val="100853248"/>
-        <c:axId val="100876288"/>
+        <c:axId val="115325184"/>
+        <c:axId val="115340032"/>
       </c:lineChart>
       <c:catAx>
-        <c:axId val="100853248"/>
+        <c:axId val="115325184"/>
         <c:scaling>
           <c:orientation val="minMax"/>
         </c:scaling>
@@ -25520,14 +25536,14 @@
             <a:endParaRPr lang="en-US"/>
           </a:p>
         </c:txPr>
-        <c:crossAx val="100876288"/>
+        <c:crossAx val="115340032"/>
         <c:crosses val="autoZero"/>
         <c:auto val="1"/>
         <c:lblAlgn val="ctr"/>
         <c:lblOffset val="100"/>
       </c:catAx>
       <c:valAx>
-        <c:axId val="100876288"/>
+        <c:axId val="115340032"/>
         <c:scaling>
           <c:orientation val="minMax"/>
         </c:scaling>
@@ -25615,7 +25631,7 @@
             <a:endParaRPr lang="en-US"/>
           </a:p>
         </c:txPr>
-        <c:crossAx val="100853248"/>
+        <c:crossAx val="115325184"/>
         <c:crosses val="autoZero"/>
         <c:crossBetween val="between"/>
       </c:valAx>
@@ -25846,16 +25862,16 @@
                   <c:v>1037.8699999999999</c:v>
                 </c:pt>
                 <c:pt idx="6">
-                  <c:v>887.86799999999948</c:v>
+                  <c:v>887.86799999999926</c:v>
                 </c:pt>
                 <c:pt idx="7">
-                  <c:v>737.86799999999948</c:v>
+                  <c:v>737.86799999999926</c:v>
                 </c:pt>
                 <c:pt idx="8">
-                  <c:v>637.86799999999948</c:v>
+                  <c:v>637.86799999999926</c:v>
                 </c:pt>
                 <c:pt idx="9">
-                  <c:v>587.86799999999948</c:v>
+                  <c:v>587.86799999999926</c:v>
                 </c:pt>
               </c:numCache>
             </c:numRef>
@@ -25986,11 +26002,11 @@
           </c:extLst>
         </c:ser>
         <c:marker val="1"/>
-        <c:axId val="100909440"/>
-        <c:axId val="100911744"/>
+        <c:axId val="115401856"/>
+        <c:axId val="115404160"/>
       </c:lineChart>
       <c:catAx>
-        <c:axId val="100909440"/>
+        <c:axId val="115401856"/>
         <c:scaling>
           <c:orientation val="minMax"/>
         </c:scaling>
@@ -26065,14 +26081,14 @@
             <a:endParaRPr lang="en-US"/>
           </a:p>
         </c:txPr>
-        <c:crossAx val="100911744"/>
+        <c:crossAx val="115404160"/>
         <c:crosses val="autoZero"/>
         <c:auto val="1"/>
         <c:lblAlgn val="ctr"/>
         <c:lblOffset val="100"/>
       </c:catAx>
       <c:valAx>
-        <c:axId val="100911744"/>
+        <c:axId val="115404160"/>
         <c:scaling>
           <c:orientation val="minMax"/>
         </c:scaling>
@@ -26160,7 +26176,7 @@
             <a:endParaRPr lang="en-US"/>
           </a:p>
         </c:txPr>
-        <c:crossAx val="100909440"/>
+        <c:crossAx val="115401856"/>
         <c:crosses val="autoZero"/>
         <c:crossBetween val="between"/>
       </c:valAx>
@@ -26403,7 +26419,7 @@
                   <c:v>758.57899999999995</c:v>
                 </c:pt>
                 <c:pt idx="4">
-                  <c:v>546.44699999999966</c:v>
+                  <c:v>546.44699999999932</c:v>
                 </c:pt>
                 <c:pt idx="5">
                   <c:v>396.447</c:v>
@@ -26418,10 +26434,10 @@
                   <c:v>1146.45</c:v>
                 </c:pt>
                 <c:pt idx="9">
-                  <c:v>922.83999999999969</c:v>
+                  <c:v>922.83999999999946</c:v>
                 </c:pt>
                 <c:pt idx="10">
-                  <c:v>699.23299999999961</c:v>
+                  <c:v>699.23299999999949</c:v>
                 </c:pt>
                 <c:pt idx="11">
                   <c:v>1549.33</c:v>
@@ -26433,10 +26449,10 @@
                   <c:v>1199.23</c:v>
                 </c:pt>
                 <c:pt idx="14">
-                  <c:v>949.23299999999961</c:v>
+                  <c:v>949.23299999999949</c:v>
                 </c:pt>
                 <c:pt idx="15">
-                  <c:v>699.23299999999961</c:v>
+                  <c:v>699.23299999999949</c:v>
                 </c:pt>
               </c:numCache>
             </c:numRef>
@@ -26561,7 +26577,7 @@
                   <c:v>758.57899999999995</c:v>
                 </c:pt>
                 <c:pt idx="4">
-                  <c:v>546.44699999999966</c:v>
+                  <c:v>546.44699999999932</c:v>
                 </c:pt>
                 <c:pt idx="5">
                   <c:v>396.447</c:v>
@@ -26570,7 +26586,7 @@
                   <c:v>246.447</c:v>
                 </c:pt>
                 <c:pt idx="7">
-                  <c:v>22.839800000000011</c:v>
+                  <c:v>22.839800000000018</c:v>
                 </c:pt>
                 <c:pt idx="8">
                   <c:v>-200</c:v>
@@ -26579,10 +26595,10 @@
                   <c:v>-400.767</c:v>
                 </c:pt>
                 <c:pt idx="10">
-                  <c:v>-650.76699999999971</c:v>
+                  <c:v>-650.76699999999948</c:v>
                 </c:pt>
                 <c:pt idx="11">
-                  <c:v>-900.76699999999971</c:v>
+                  <c:v>-900.76699999999948</c:v>
                 </c:pt>
               </c:numCache>
             </c:numRef>
@@ -26594,11 +26610,11 @@
           </c:extLst>
         </c:ser>
         <c:marker val="1"/>
-        <c:axId val="100940800"/>
-        <c:axId val="100955648"/>
+        <c:axId val="90607616"/>
+        <c:axId val="90609920"/>
       </c:lineChart>
       <c:catAx>
-        <c:axId val="100940800"/>
+        <c:axId val="90607616"/>
         <c:scaling>
           <c:orientation val="minMax"/>
         </c:scaling>
@@ -26673,14 +26689,14 @@
             <a:endParaRPr lang="en-US"/>
           </a:p>
         </c:txPr>
-        <c:crossAx val="100955648"/>
+        <c:crossAx val="90609920"/>
         <c:crosses val="autoZero"/>
         <c:auto val="1"/>
         <c:lblAlgn val="ctr"/>
         <c:lblOffset val="100"/>
       </c:catAx>
       <c:valAx>
-        <c:axId val="100955648"/>
+        <c:axId val="90609920"/>
         <c:scaling>
           <c:orientation val="minMax"/>
         </c:scaling>
@@ -26768,7 +26784,7 @@
             <a:endParaRPr lang="en-US"/>
           </a:p>
         </c:txPr>
-        <c:crossAx val="100940800"/>
+        <c:crossAx val="90607616"/>
         <c:crosses val="autoZero"/>
         <c:crossBetween val="between"/>
       </c:valAx>
@@ -27008,16 +27024,16 @@
                   <c:v>750</c:v>
                 </c:pt>
                 <c:pt idx="7">
-                  <c:v>537.86799999999948</c:v>
+                  <c:v>537.86799999999926</c:v>
                 </c:pt>
                 <c:pt idx="8">
                   <c:v>387.86799999999999</c:v>
                 </c:pt>
                 <c:pt idx="9">
-                  <c:v>237.86800000000008</c:v>
+                  <c:v>237.86800000000014</c:v>
                 </c:pt>
                 <c:pt idx="10">
-                  <c:v>137.86800000000008</c:v>
+                  <c:v>137.86800000000014</c:v>
                 </c:pt>
                 <c:pt idx="11">
                   <c:v>87.867999999999995</c:v>
@@ -27136,25 +27152,25 @@
                   <c:v>76.393199999999993</c:v>
                 </c:pt>
                 <c:pt idx="5">
-                  <c:v>-147.21399999999991</c:v>
+                  <c:v>-147.21399999999986</c:v>
                 </c:pt>
                 <c:pt idx="6">
                   <c:v>-297.214</c:v>
                 </c:pt>
                 <c:pt idx="7">
-                  <c:v>-557.2140000000004</c:v>
+                  <c:v>-557.21400000000051</c:v>
                 </c:pt>
                 <c:pt idx="8">
-                  <c:v>-659.34599999999966</c:v>
+                  <c:v>-659.34599999999932</c:v>
                 </c:pt>
                 <c:pt idx="9">
-                  <c:v>-800.76699999999971</c:v>
+                  <c:v>-800.76699999999948</c:v>
                 </c:pt>
                 <c:pt idx="10">
-                  <c:v>-850.76699999999971</c:v>
+                  <c:v>-850.76699999999948</c:v>
                 </c:pt>
                 <c:pt idx="11">
-                  <c:v>-900.76699999999971</c:v>
+                  <c:v>-900.76699999999948</c:v>
                 </c:pt>
               </c:numCache>
             </c:numRef>
@@ -27166,11 +27182,11 @@
           </c:extLst>
         </c:ser>
         <c:marker val="1"/>
-        <c:axId val="100976512"/>
-        <c:axId val="103436672"/>
+        <c:axId val="87243392"/>
+        <c:axId val="87250048"/>
       </c:lineChart>
       <c:catAx>
-        <c:axId val="100976512"/>
+        <c:axId val="87243392"/>
         <c:scaling>
           <c:orientation val="minMax"/>
         </c:scaling>
@@ -27245,14 +27261,14 @@
             <a:endParaRPr lang="en-US"/>
           </a:p>
         </c:txPr>
-        <c:crossAx val="103436672"/>
+        <c:crossAx val="87250048"/>
         <c:crosses val="autoZero"/>
         <c:auto val="1"/>
         <c:lblAlgn val="ctr"/>
         <c:lblOffset val="100"/>
       </c:catAx>
       <c:valAx>
-        <c:axId val="103436672"/>
+        <c:axId val="87250048"/>
         <c:scaling>
           <c:orientation val="minMax"/>
         </c:scaling>
@@ -27340,7 +27356,7 @@
             <a:endParaRPr lang="en-US"/>
           </a:p>
         </c:txPr>
-        <c:crossAx val="100976512"/>
+        <c:crossAx val="87243392"/>
         <c:crosses val="autoZero"/>
         <c:crossBetween val="between"/>
       </c:valAx>
@@ -27518,16 +27534,16 @@
                 <c:formatCode>General</c:formatCode>
                 <c:ptCount val="5"/>
                 <c:pt idx="0">
-                  <c:v>1.3267100000000006E-2</c:v>
+                  <c:v>1.3267100000000011E-2</c:v>
                 </c:pt>
                 <c:pt idx="1">
                   <c:v>2.8749000000000001E-3</c:v>
                 </c:pt>
                 <c:pt idx="2">
-                  <c:v>7.5062000000000054E-3</c:v>
+                  <c:v>7.5062000000000089E-3</c:v>
                 </c:pt>
                 <c:pt idx="3">
-                  <c:v>5.3490000000000031E-3</c:v>
+                  <c:v>5.3490000000000048E-3</c:v>
                 </c:pt>
                 <c:pt idx="4">
                   <c:v>5.6150000000000004E-4</c:v>
@@ -27594,7 +27610,7 @@
                 <c:formatCode>General</c:formatCode>
                 <c:ptCount val="5"/>
                 <c:pt idx="0">
-                  <c:v>1.3923000000000013E-3</c:v>
+                  <c:v>1.3923000000000021E-3</c:v>
                 </c:pt>
                 <c:pt idx="1">
                   <c:v>1.4771000000000001E-3</c:v>
@@ -27603,7 +27619,7 @@
                   <c:v>1.4679000000000001E-3</c:v>
                 </c:pt>
                 <c:pt idx="3">
-                  <c:v>1.8527000000000007E-3</c:v>
+                  <c:v>1.8527000000000014E-3</c:v>
                 </c:pt>
                 <c:pt idx="4">
                   <c:v>7.1500000000000014E-4</c:v>
@@ -27619,11 +27635,11 @@
         </c:ser>
         <c:gapWidth val="219"/>
         <c:overlap val="-27"/>
-        <c:axId val="103449728"/>
-        <c:axId val="103451264"/>
+        <c:axId val="87275392"/>
+        <c:axId val="87276928"/>
       </c:barChart>
       <c:catAx>
-        <c:axId val="103449728"/>
+        <c:axId val="87275392"/>
         <c:scaling>
           <c:orientation val="minMax"/>
         </c:scaling>
@@ -27664,14 +27680,14 @@
             <a:endParaRPr lang="en-US"/>
           </a:p>
         </c:txPr>
-        <c:crossAx val="103451264"/>
+        <c:crossAx val="87276928"/>
         <c:crosses val="autoZero"/>
         <c:auto val="1"/>
         <c:lblAlgn val="ctr"/>
         <c:lblOffset val="100"/>
       </c:catAx>
       <c:valAx>
-        <c:axId val="103451264"/>
+        <c:axId val="87276928"/>
         <c:scaling>
           <c:orientation val="minMax"/>
         </c:scaling>
@@ -27720,7 +27736,7 @@
             <a:endParaRPr lang="en-US"/>
           </a:p>
         </c:txPr>
-        <c:crossAx val="103449728"/>
+        <c:crossAx val="87275392"/>
         <c:crosses val="autoZero"/>
         <c:crossBetween val="between"/>
       </c:valAx>
@@ -27891,7 +27907,7 @@
                 <c:formatCode>General</c:formatCode>
                 <c:ptCount val="1"/>
                 <c:pt idx="0">
-                  <c:v>1.1874800000000007E-2</c:v>
+                  <c:v>1.1874800000000012E-2</c:v>
                 </c:pt>
               </c:numCache>
             </c:numRef>
@@ -27943,7 +27959,7 @@
                 <c:formatCode>General</c:formatCode>
                 <c:ptCount val="1"/>
                 <c:pt idx="0">
-                  <c:v>1.3978000000000007E-3</c:v>
+                  <c:v>1.3978000000000011E-3</c:v>
                 </c:pt>
               </c:numCache>
             </c:numRef>
@@ -27995,7 +28011,7 @@
                 <c:formatCode>General</c:formatCode>
                 <c:ptCount val="1"/>
                 <c:pt idx="0">
-                  <c:v>6.0383000000000043E-3</c:v>
+                  <c:v>6.0383000000000077E-3</c:v>
                 </c:pt>
               </c:numCache>
             </c:numRef>
@@ -28112,11 +28128,11 @@
         </c:ser>
         <c:gapWidth val="219"/>
         <c:overlap val="-27"/>
-        <c:axId val="104941056"/>
-        <c:axId val="104942592"/>
+        <c:axId val="87095552"/>
+        <c:axId val="87191552"/>
       </c:barChart>
       <c:catAx>
-        <c:axId val="104941056"/>
+        <c:axId val="87095552"/>
         <c:scaling>
           <c:orientation val="minMax"/>
         </c:scaling>
@@ -28157,14 +28173,14 @@
             <a:endParaRPr lang="en-US"/>
           </a:p>
         </c:txPr>
-        <c:crossAx val="104942592"/>
+        <c:crossAx val="87191552"/>
         <c:crosses val="autoZero"/>
         <c:auto val="1"/>
         <c:lblAlgn val="ctr"/>
         <c:lblOffset val="100"/>
       </c:catAx>
       <c:valAx>
-        <c:axId val="104942592"/>
+        <c:axId val="87191552"/>
         <c:scaling>
           <c:orientation val="minMax"/>
         </c:scaling>
@@ -28213,7 +28229,7 @@
             <a:endParaRPr lang="en-US"/>
           </a:p>
         </c:txPr>
-        <c:crossAx val="104941056"/>
+        <c:crossAx val="87095552"/>
         <c:crosses val="autoZero"/>
         <c:crossBetween val="between"/>
       </c:valAx>
@@ -28492,11 +28508,11 @@
         </c:ser>
         <c:gapWidth val="219"/>
         <c:overlap val="-27"/>
-        <c:axId val="104959360"/>
-        <c:axId val="103495168"/>
+        <c:axId val="87126400"/>
+        <c:axId val="87128320"/>
       </c:barChart>
       <c:catAx>
-        <c:axId val="104959360"/>
+        <c:axId val="87126400"/>
         <c:scaling>
           <c:orientation val="minMax"/>
         </c:scaling>
@@ -28571,14 +28587,14 @@
             <a:endParaRPr lang="en-US"/>
           </a:p>
         </c:txPr>
-        <c:crossAx val="103495168"/>
+        <c:crossAx val="87128320"/>
         <c:crosses val="autoZero"/>
         <c:auto val="1"/>
         <c:lblAlgn val="ctr"/>
         <c:lblOffset val="100"/>
       </c:catAx>
       <c:valAx>
-        <c:axId val="103495168"/>
+        <c:axId val="87128320"/>
         <c:scaling>
           <c:orientation val="minMax"/>
         </c:scaling>
@@ -28661,7 +28677,7 @@
             <a:endParaRPr lang="en-US"/>
           </a:p>
         </c:txPr>
-        <c:crossAx val="104959360"/>
+        <c:crossAx val="87126400"/>
         <c:crosses val="autoZero"/>
         <c:crossBetween val="between"/>
       </c:valAx>
@@ -29031,7 +29047,7 @@
   <a:extraClrSchemeLst/>
   <a:extLst>
     <a:ext uri="{05A4C25C-085E-4340-85A3-A5531E510DB2}">
-      <thm15:themeFamily xmlns="" xmlns:thm15="http://schemas.microsoft.com/office/thememl/2012/main" name="Office Theme" id="{62F939B6-93AF-4DB8-9C6B-D6C7DFDC589F}" vid="{4A3C46E8-61CC-4603-A589-7422A47A8E4A}"/>
+      <thm15:themeFamily xmlns:thm15="http://schemas.microsoft.com/office/thememl/2012/main" xmlns="" name="Office Theme" id="{62F939B6-93AF-4DB8-9C6B-D6C7DFDC589F}" vid="{4A3C46E8-61CC-4603-A589-7422A47A8E4A}"/>
     </a:ext>
   </a:extLst>
 </a:theme>

</xml_diff>